<commit_message>
Just added a different testdoc.docx
</commit_message>
<xml_diff>
--- a/testdoc.docx
+++ b/testdoc.docx
@@ -1,84 +1,514 @@
 
 <file path=word/document.xml><?xml version="1.0" encoding="utf-8"?>
-<w:document xmlns:wpc="http://schemas.microsoft.com/office/word/2010/wordprocessingCanvas" xmlns:mc="http://schemas.openxmlformats.org/markup-compatibility/2006" xmlns:o="urn:schemas-microsoft-com:office:office" xmlns:r="http://schemas.openxmlformats.org/officeDocument/2006/relationships" xmlns:m="http://schemas.openxmlformats.org/officeDocument/2006/math" xmlns:v="urn:schemas-microsoft-com:vml" xmlns:wp14="http://schemas.microsoft.com/office/word/2010/wordprocessingDrawing" xmlns:wp="http://schemas.openxmlformats.org/drawingml/2006/wordprocessingDrawing" xmlns:w10="urn:schemas-microsoft-com:office:word" xmlns:w="http://schemas.openxmlformats.org/wordprocessingml/2006/main" xmlns:w14="http://schemas.microsoft.com/office/word/2010/wordml" xmlns:w15="http://schemas.microsoft.com/office/word/2012/wordml" xmlns:wpg="http://schemas.microsoft.com/office/word/2010/wordprocessingGroup" xmlns:wpi="http://schemas.microsoft.com/office/word/2010/wordprocessingInk" xmlns:wne="http://schemas.microsoft.com/office/word/2006/wordml" xmlns:wps="http://schemas.microsoft.com/office/word/2010/wordprocessingShape" mc:Ignorable="w14 w15 wp14">
+<w:document xmlns:wpc="http://schemas.microsoft.com/office/word/2010/wordprocessingCanvas" xmlns:mc="http://schemas.openxmlformats.org/markup-compatibility/2006" xmlns:o="urn:schemas-microsoft-com:office:office" xmlns:r="http://schemas.openxmlformats.org/officeDocument/2006/relationships" xmlns:m="http://schemas.openxmlformats.org/officeDocument/2006/math" xmlns:v="urn:schemas-microsoft-com:vml" xmlns:wp14="http://schemas.microsoft.com/office/word/2010/wordprocessingDrawing" xmlns:wp="http://schemas.openxmlformats.org/drawingml/2006/wordprocessingDrawing" xmlns:w10="urn:schemas-microsoft-com:office:word" xmlns:w="http://schemas.openxmlformats.org/wordprocessingml/2006/main" xmlns:w14="http://schemas.microsoft.com/office/word/2010/wordml" xmlns:w15="http://schemas.microsoft.com/office/word/2012/wordml" xmlns:wpg="http://schemas.microsoft.com/office/word/2010/wordprocessingGroup" xmlns:wpi="http://schemas.microsoft.com/office/word/2010/wordprocessingInk" xmlns:wne="http://schemas.microsoft.com/office/word/2006/wordml" xmlns:wps="http://schemas.microsoft.com/office/word/2010/wordprocessingShape" xmlns:a="http://schemas.openxmlformats.org/drawingml/2006/main" xmlns:pic="http://schemas.openxmlformats.org/drawingml/2006/picture" xmlns:a14="http://schemas.microsoft.com/office/drawing/2010/main" mc:Ignorable="w14 w15 wp14">
   <w:body>
-    <w:p xmlns:wp14="http://schemas.microsoft.com/office/word/2010/wordml" wp14:paraId="5C1A07E2" wp14:textId="6214967A">
-      <w:pPr>
-        <w:rPr>
-          <w:sz w:val="960"/>
-          <w:szCs w:val="960"/>
-        </w:rPr>
-      </w:pPr>
-      <w:r>
-        <w:rPr>
-          <w:sz w:val="940"/>
-          <w:szCs w:val="940"/>
-        </w:rPr>
-        <w:t>1</w:t>
-      </w:r>
-    </w:p>
-    <w:p>
-      <w:pPr>
-        <w:pStyle w:val="Normal"/>
-        <w:rPr>
-          <w:sz w:val="960"/>
-          <w:szCs w:val="960"/>
-        </w:rPr>
-      </w:pPr>
-      <w:r>
-        <w:rPr>
-          <w:sz w:val="940"/>
-          <w:szCs w:val="940"/>
-        </w:rPr>
-        <w:t>2</w:t>
-      </w:r>
-    </w:p>
-    <w:p>
-      <w:pPr>
-        <w:pStyle w:val="Normal"/>
-        <w:rPr>
-          <w:sz w:val="960"/>
-          <w:szCs w:val="960"/>
-        </w:rPr>
-      </w:pPr>
-      <w:r>
-        <w:rPr>
-          <w:sz w:val="940"/>
-          <w:szCs w:val="940"/>
-        </w:rPr>
-        <w:t>3</w:t>
-      </w:r>
-    </w:p>
-    <w:p>
-      <w:pPr>
-        <w:pStyle w:val="Normal"/>
-        <w:rPr>
-          <w:sz w:val="960"/>
-          <w:szCs w:val="960"/>
-        </w:rPr>
-      </w:pPr>
-      <w:r>
-        <w:rPr>
-          <w:sz w:val="940"/>
-          <w:szCs w:val="940"/>
-        </w:rPr>
-        <w:t>4</w:t>
-      </w:r>
-    </w:p>
-    <w:p>
-      <w:pPr>
-        <w:pStyle w:val="Normal"/>
-        <w:rPr>
-          <w:sz w:val="960"/>
-          <w:szCs w:val="960"/>
-        </w:rPr>
-      </w:pPr>
-      <w:r>
-        <w:rPr>
-          <w:sz w:val="940"/>
-          <w:szCs w:val="940"/>
-        </w:rPr>
-        <w:t>5</w:t>
+    <w:p xmlns:wp14="http://schemas.microsoft.com/office/word/2010/wordml" wp14:paraId="5C1A07E2" wp14:textId="7DA32CCC">
+      <w:pPr>
+        <w:jc w:val="center"/>
+        <w:rPr>
+          <w:rFonts w:ascii="Times New Roman" w:hAnsi="Times New Roman" w:eastAsia="Times New Roman" w:cs="Times New Roman"/>
+          <w:b w:val="1"/>
+          <w:bCs w:val="1"/>
+          <w:sz w:val="36"/>
+          <w:szCs w:val="36"/>
+        </w:rPr>
+      </w:pPr>
+      <w:r>
+        <w:rPr>
+          <w:rFonts w:ascii="Times New Roman" w:hAnsi="Times New Roman" w:eastAsia="Times New Roman" w:cs="Times New Roman"/>
+          <w:b w:val="1"/>
+          <w:bCs w:val="1"/>
+          <w:sz w:val="36"/>
+          <w:szCs w:val="36"/>
+        </w:rPr>
+        <w:t>Consulta de Cultura Física</w:t>
+      </w:r>
+    </w:p>
+    <w:p>
+      <w:pPr>
+        <w:pStyle w:val="Normal"/>
+        <w:jc w:val="left"/>
+        <w:rPr>
+          <w:rFonts w:ascii="Times New Roman" w:hAnsi="Times New Roman" w:eastAsia="Times New Roman" w:cs="Times New Roman"/>
+          <w:b w:val="0"/>
+          <w:bCs w:val="0"/>
+          <w:sz w:val="28"/>
+          <w:szCs w:val="28"/>
+        </w:rPr>
+      </w:pPr>
+      <w:r>
+        <w:rPr>
+          <w:rFonts w:ascii="Times New Roman" w:hAnsi="Times New Roman" w:eastAsia="Times New Roman" w:cs="Times New Roman"/>
+          <w:b w:val="1"/>
+          <w:bCs w:val="1"/>
+          <w:sz w:val="32"/>
+          <w:szCs w:val="32"/>
+        </w:rPr>
+        <w:t xml:space="preserve">Nombre: </w:t>
+      </w:r>
+      <w:r>
+        <w:rPr>
+          <w:rFonts w:ascii="Times New Roman" w:hAnsi="Times New Roman" w:eastAsia="Times New Roman" w:cs="Times New Roman"/>
+          <w:b w:val="0"/>
+          <w:bCs w:val="0"/>
+          <w:sz w:val="32"/>
+          <w:szCs w:val="32"/>
+        </w:rPr>
+        <w:t>José Miguel Véliz Zambrano</w:t>
+      </w:r>
+    </w:p>
+    <w:p>
+      <w:pPr>
+        <w:pStyle w:val="Normal"/>
+        <w:jc w:val="left"/>
+        <w:rPr>
+          <w:rFonts w:ascii="Times New Roman" w:hAnsi="Times New Roman" w:eastAsia="Times New Roman" w:cs="Times New Roman"/>
+          <w:b w:val="0"/>
+          <w:bCs w:val="0"/>
+          <w:sz w:val="28"/>
+          <w:szCs w:val="28"/>
+        </w:rPr>
+      </w:pPr>
+      <w:r>
+        <w:rPr>
+          <w:rFonts w:ascii="Times New Roman" w:hAnsi="Times New Roman" w:eastAsia="Times New Roman" w:cs="Times New Roman"/>
+          <w:b w:val="1"/>
+          <w:bCs w:val="1"/>
+          <w:sz w:val="32"/>
+          <w:szCs w:val="32"/>
+        </w:rPr>
+        <w:t xml:space="preserve">Fecha: </w:t>
+      </w:r>
+      <w:r>
+        <w:rPr>
+          <w:rFonts w:ascii="Times New Roman" w:hAnsi="Times New Roman" w:eastAsia="Times New Roman" w:cs="Times New Roman"/>
+          <w:b w:val="0"/>
+          <w:bCs w:val="0"/>
+          <w:sz w:val="32"/>
+          <w:szCs w:val="32"/>
+        </w:rPr>
+        <w:t>8/8/2023</w:t>
+      </w:r>
+    </w:p>
+    <w:p>
+      <w:pPr>
+        <w:pStyle w:val="Normal"/>
+        <w:jc w:val="left"/>
+        <w:rPr>
+          <w:rFonts w:ascii="Times New Roman" w:hAnsi="Times New Roman" w:eastAsia="Times New Roman" w:cs="Times New Roman"/>
+          <w:b w:val="0"/>
+          <w:bCs w:val="0"/>
+          <w:sz w:val="22"/>
+          <w:szCs w:val="22"/>
+        </w:rPr>
+      </w:pPr>
+      <w:r>
+        <w:rPr>
+          <w:rFonts w:ascii="Times New Roman" w:hAnsi="Times New Roman" w:eastAsia="Times New Roman" w:cs="Times New Roman"/>
+          <w:b w:val="0"/>
+          <w:bCs w:val="0"/>
+          <w:sz w:val="24"/>
+          <w:szCs w:val="24"/>
+        </w:rPr>
+        <w:t>Historia del Fútbol</w:t>
+      </w:r>
+    </w:p>
+    <w:p>
+      <w:pPr>
+        <w:pStyle w:val="Normal"/>
+        <w:jc w:val="left"/>
+        <w:rPr>
+          <w:rFonts w:ascii="Times New Roman" w:hAnsi="Times New Roman" w:eastAsia="Times New Roman" w:cs="Times New Roman"/>
+          <w:b w:val="0"/>
+          <w:bCs w:val="0"/>
+          <w:sz w:val="22"/>
+          <w:szCs w:val="22"/>
+        </w:rPr>
+      </w:pPr>
+      <w:r>
+        <w:rPr>
+          <w:rFonts w:ascii="Times New Roman" w:hAnsi="Times New Roman" w:eastAsia="Times New Roman" w:cs="Times New Roman"/>
+          <w:b w:val="0"/>
+          <w:bCs w:val="0"/>
+          <w:sz w:val="24"/>
+          <w:szCs w:val="24"/>
+        </w:rPr>
+        <w:t>El fútbol tiene raíces antiguas en juegos de pelota con los pies en diversas culturas. Sin embargo, el fútbol moderno se originó en Inglaterra en el siglo XIX con reglas unificadas establecidas por la Asociación de Fútbol en 1863. Desde entonces, el deporte se expandió globalmente y se convirtió en un fenómeno cultural.</w:t>
+      </w:r>
+    </w:p>
+    <w:p>
+      <w:pPr>
+        <w:pStyle w:val="Normal"/>
+        <w:jc w:val="left"/>
+        <w:rPr>
+          <w:rFonts w:ascii="Times New Roman" w:hAnsi="Times New Roman" w:eastAsia="Times New Roman" w:cs="Times New Roman"/>
+          <w:b w:val="0"/>
+          <w:bCs w:val="0"/>
+          <w:sz w:val="22"/>
+          <w:szCs w:val="22"/>
+        </w:rPr>
+      </w:pPr>
+      <w:r>
+        <w:rPr>
+          <w:rFonts w:ascii="Times New Roman" w:hAnsi="Times New Roman" w:eastAsia="Times New Roman" w:cs="Times New Roman"/>
+          <w:b w:val="0"/>
+          <w:bCs w:val="0"/>
+          <w:sz w:val="24"/>
+          <w:szCs w:val="24"/>
+        </w:rPr>
+        <w:t>Orígenes Antiguos: Juegos similares al fútbol se practicaban en antiguas civilizaciones.</w:t>
+      </w:r>
+    </w:p>
+    <w:p>
+      <w:pPr>
+        <w:pStyle w:val="Normal"/>
+        <w:jc w:val="left"/>
+        <w:rPr>
+          <w:rFonts w:ascii="Times New Roman" w:hAnsi="Times New Roman" w:eastAsia="Times New Roman" w:cs="Times New Roman"/>
+          <w:b w:val="0"/>
+          <w:bCs w:val="0"/>
+          <w:sz w:val="22"/>
+          <w:szCs w:val="22"/>
+        </w:rPr>
+      </w:pPr>
+      <w:r>
+        <w:rPr>
+          <w:rFonts w:ascii="Times New Roman" w:hAnsi="Times New Roman" w:eastAsia="Times New Roman" w:cs="Times New Roman"/>
+          <w:b w:val="0"/>
+          <w:bCs w:val="0"/>
+          <w:sz w:val="24"/>
+          <w:szCs w:val="24"/>
+        </w:rPr>
+        <w:t>Consolidación en Inglaterra: En 1863, se crearon reglas unificadas en Inglaterra, dando forma al fútbol moderno.</w:t>
+      </w:r>
+    </w:p>
+    <w:p>
+      <w:pPr>
+        <w:pStyle w:val="Normal"/>
+        <w:jc w:val="left"/>
+        <w:rPr>
+          <w:rFonts w:ascii="Times New Roman" w:hAnsi="Times New Roman" w:eastAsia="Times New Roman" w:cs="Times New Roman"/>
+          <w:b w:val="0"/>
+          <w:bCs w:val="0"/>
+          <w:sz w:val="22"/>
+          <w:szCs w:val="22"/>
+        </w:rPr>
+      </w:pPr>
+      <w:r>
+        <w:rPr>
+          <w:rFonts w:ascii="Times New Roman" w:hAnsi="Times New Roman" w:eastAsia="Times New Roman" w:cs="Times New Roman"/>
+          <w:b w:val="0"/>
+          <w:bCs w:val="0"/>
+          <w:sz w:val="24"/>
+          <w:szCs w:val="24"/>
+        </w:rPr>
+        <w:t>Expansión Global: El fútbol se difundió por todo el mundo, especialmente en América del Sur y Europa.</w:t>
+      </w:r>
+    </w:p>
+    <w:p>
+      <w:pPr>
+        <w:pStyle w:val="Normal"/>
+        <w:jc w:val="left"/>
+        <w:rPr>
+          <w:rFonts w:ascii="Times New Roman" w:hAnsi="Times New Roman" w:eastAsia="Times New Roman" w:cs="Times New Roman"/>
+          <w:b w:val="0"/>
+          <w:bCs w:val="0"/>
+          <w:sz w:val="22"/>
+          <w:szCs w:val="22"/>
+        </w:rPr>
+      </w:pPr>
+      <w:r>
+        <w:rPr>
+          <w:rFonts w:ascii="Times New Roman" w:hAnsi="Times New Roman" w:eastAsia="Times New Roman" w:cs="Times New Roman"/>
+          <w:b w:val="0"/>
+          <w:bCs w:val="0"/>
+          <w:sz w:val="24"/>
+          <w:szCs w:val="24"/>
+        </w:rPr>
+        <w:t>Eventos Destacados: La Copa del Mundo de la FIFA comenzó en 1930, y jugadores como Pelé, Maradona y Messi han dejado huella.</w:t>
+      </w:r>
+    </w:p>
+    <w:p>
+      <w:pPr>
+        <w:pStyle w:val="Normal"/>
+        <w:jc w:val="left"/>
+        <w:rPr>
+          <w:rFonts w:ascii="Times New Roman" w:hAnsi="Times New Roman" w:eastAsia="Times New Roman" w:cs="Times New Roman"/>
+          <w:b w:val="0"/>
+          <w:bCs w:val="0"/>
+          <w:sz w:val="22"/>
+          <w:szCs w:val="22"/>
+        </w:rPr>
+      </w:pPr>
+      <w:r>
+        <w:rPr>
+          <w:rFonts w:ascii="Times New Roman" w:hAnsi="Times New Roman" w:eastAsia="Times New Roman" w:cs="Times New Roman"/>
+          <w:b w:val="0"/>
+          <w:bCs w:val="0"/>
+          <w:sz w:val="24"/>
+          <w:szCs w:val="24"/>
+        </w:rPr>
+        <w:t>Innovaciones Tácticas: El estilo de juego ha evolucionado a lo largo del tiempo, influenciado por estrategias como el "fútbol total" y la presión intensa.</w:t>
+      </w:r>
+    </w:p>
+    <w:p>
+      <w:pPr>
+        <w:pStyle w:val="Normal"/>
+        <w:jc w:val="left"/>
+        <w:rPr>
+          <w:rFonts w:ascii="Times New Roman" w:hAnsi="Times New Roman" w:eastAsia="Times New Roman" w:cs="Times New Roman"/>
+          <w:b w:val="0"/>
+          <w:bCs w:val="0"/>
+          <w:sz w:val="22"/>
+          <w:szCs w:val="22"/>
+        </w:rPr>
+      </w:pPr>
+      <w:r>
+        <w:rPr>
+          <w:rFonts w:ascii="Times New Roman" w:hAnsi="Times New Roman" w:eastAsia="Times New Roman" w:cs="Times New Roman"/>
+          <w:b w:val="0"/>
+          <w:bCs w:val="0"/>
+          <w:sz w:val="24"/>
+          <w:szCs w:val="24"/>
+        </w:rPr>
+        <w:t>Impacto Cultural: El fútbol trasciende las fronteras deportivas, generando pasión y rivalidades entre fanáticos, y se ha convertido en un fenómeno cultural global.</w:t>
+      </w:r>
+    </w:p>
+    <w:p>
+      <w:pPr>
+        <w:pStyle w:val="Normal"/>
+        <w:jc w:val="left"/>
+        <w:rPr>
+          <w:rFonts w:ascii="Times New Roman" w:hAnsi="Times New Roman" w:eastAsia="Times New Roman" w:cs="Times New Roman"/>
+          <w:b w:val="0"/>
+          <w:bCs w:val="0"/>
+          <w:sz w:val="22"/>
+          <w:szCs w:val="22"/>
+        </w:rPr>
+      </w:pPr>
+      <w:r>
+        <w:rPr>
+          <w:rFonts w:ascii="Times New Roman" w:hAnsi="Times New Roman" w:eastAsia="Times New Roman" w:cs="Times New Roman"/>
+          <w:b w:val="0"/>
+          <w:bCs w:val="0"/>
+          <w:sz w:val="24"/>
+          <w:szCs w:val="24"/>
+        </w:rPr>
+        <w:t>El fútbol continúa siendo una parte esencial de la cultura física y un vínculo unificador entre personas de diferentes lugares y culturas.</w:t>
+      </w:r>
+    </w:p>
+    <w:p>
+      <w:pPr>
+        <w:pStyle w:val="Normal"/>
+        <w:jc w:val="center"/>
+      </w:pPr>
+      <w:r>
+        <w:drawing>
+          <wp:inline wp14:editId="60705F1D" wp14:anchorId="16AF104E">
+            <wp:extent cx="4572000" cy="2476500"/>
+            <wp:effectExtent l="0" t="0" r="0" b="0"/>
+            <wp:docPr id="891076186" name="" title=""/>
+            <wp:cNvGraphicFramePr>
+              <a:graphicFrameLocks noChangeAspect="1"/>
+            </wp:cNvGraphicFramePr>
+            <a:graphic>
+              <a:graphicData uri="http://schemas.openxmlformats.org/drawingml/2006/picture">
+                <pic:pic>
+                  <pic:nvPicPr>
+                    <pic:cNvPr id="0" name=""/>
+                    <pic:cNvPicPr/>
+                  </pic:nvPicPr>
+                  <pic:blipFill>
+                    <a:blip r:embed="R3360f1aa8155457a">
+                      <a:extLst>
+                        <a:ext xmlns:a="http://schemas.openxmlformats.org/drawingml/2006/main" uri="{28A0092B-C50C-407E-A947-70E740481C1C}">
+                          <a14:useLocalDpi val="0"/>
+                        </a:ext>
+                      </a:extLst>
+                    </a:blip>
+                    <a:stretch>
+                      <a:fillRect/>
+                    </a:stretch>
+                  </pic:blipFill>
+                  <pic:spPr>
+                    <a:xfrm>
+                      <a:off x="0" y="0"/>
+                      <a:ext cx="4572000" cy="2476500"/>
+                    </a:xfrm>
+                    <a:prstGeom prst="rect">
+                      <a:avLst/>
+                    </a:prstGeom>
+                  </pic:spPr>
+                </pic:pic>
+              </a:graphicData>
+            </a:graphic>
+          </wp:inline>
+        </w:drawing>
+      </w:r>
+    </w:p>
+    <w:p>
+      <w:pPr>
+        <w:pStyle w:val="Normal"/>
+        <w:jc w:val="center"/>
+      </w:pPr>
+    </w:p>
+    <w:p>
+      <w:pPr>
+        <w:pStyle w:val="Normal"/>
+        <w:jc w:val="center"/>
+      </w:pPr>
+    </w:p>
+    <w:p>
+      <w:pPr>
+        <w:pStyle w:val="Normal"/>
+        <w:jc w:val="center"/>
+      </w:pPr>
+    </w:p>
+    <w:p>
+      <w:pPr>
+        <w:pStyle w:val="Normal"/>
+        <w:jc w:val="center"/>
+      </w:pPr>
+      <w:r>
+        <w:drawing>
+          <wp:inline wp14:editId="2271E725" wp14:anchorId="3365E658">
+            <wp:extent cx="2972267" cy="2160000"/>
+            <wp:effectExtent l="0" t="0" r="0" b="0"/>
+            <wp:docPr id="1876945621" name="" title=""/>
+            <wp:cNvGraphicFramePr>
+              <a:graphicFrameLocks noChangeAspect="1"/>
+            </wp:cNvGraphicFramePr>
+            <a:graphic>
+              <a:graphicData uri="http://schemas.openxmlformats.org/drawingml/2006/picture">
+                <pic:pic>
+                  <pic:nvPicPr>
+                    <pic:cNvPr id="0" name=""/>
+                    <pic:cNvPicPr/>
+                  </pic:nvPicPr>
+                  <pic:blipFill>
+                    <a:blip r:embed="R5051ca63b2e64668">
+                      <a:extLst>
+                        <a:ext xmlns:a="http://schemas.openxmlformats.org/drawingml/2006/main" uri="{28A0092B-C50C-407E-A947-70E740481C1C}">
+                          <a14:useLocalDpi val="0"/>
+                        </a:ext>
+                      </a:extLst>
+                    </a:blip>
+                    <a:srcRect l="16577" t="0" r="0" b="0"/>
+                    <a:stretch>
+                      <a:fillRect/>
+                    </a:stretch>
+                  </pic:blipFill>
+                  <pic:spPr>
+                    <a:xfrm>
+                      <a:off x="0" y="0"/>
+                      <a:ext cx="2972267" cy="2160000"/>
+                    </a:xfrm>
+                    <a:prstGeom prst="rect">
+                      <a:avLst/>
+                    </a:prstGeom>
+                  </pic:spPr>
+                </pic:pic>
+              </a:graphicData>
+            </a:graphic>
+          </wp:inline>
+        </w:drawing>
+      </w:r>
+      <w:r>
+        <w:rPr/>
+        <w:t xml:space="preserve">   </w:t>
+      </w:r>
+      <w:r>
+        <w:drawing>
+          <wp:inline wp14:editId="207E5962" wp14:anchorId="74BA152A">
+            <wp:extent cx="2132180" cy="2880000"/>
+            <wp:effectExtent l="0" t="0" r="0" b="0"/>
+            <wp:docPr id="896660564" name="" title=""/>
+            <wp:cNvGraphicFramePr>
+              <a:graphicFrameLocks noChangeAspect="1"/>
+            </wp:cNvGraphicFramePr>
+            <a:graphic>
+              <a:graphicData uri="http://schemas.openxmlformats.org/drawingml/2006/picture">
+                <pic:pic>
+                  <pic:nvPicPr>
+                    <pic:cNvPr id="0" name=""/>
+                    <pic:cNvPicPr/>
+                  </pic:nvPicPr>
+                  <pic:blipFill>
+                    <a:blip r:embed="Rbcfbde076df941af">
+                      <a:extLst>
+                        <a:ext xmlns:a="http://schemas.openxmlformats.org/drawingml/2006/main" uri="{28A0092B-C50C-407E-A947-70E740481C1C}">
+                          <a14:useLocalDpi val="0"/>
+                        </a:ext>
+                      </a:extLst>
+                    </a:blip>
+                    <a:srcRect l="12230" t="0" r="39568" b="0"/>
+                    <a:stretch>
+                      <a:fillRect/>
+                    </a:stretch>
+                  </pic:blipFill>
+                  <pic:spPr>
+                    <a:xfrm>
+                      <a:off x="0" y="0"/>
+                      <a:ext cx="2132180" cy="2880000"/>
+                    </a:xfrm>
+                    <a:prstGeom prst="rect">
+                      <a:avLst/>
+                    </a:prstGeom>
+                  </pic:spPr>
+                </pic:pic>
+              </a:graphicData>
+            </a:graphic>
+          </wp:inline>
+        </w:drawing>
+      </w:r>
+    </w:p>
+    <w:p>
+      <w:pPr>
+        <w:pStyle w:val="Normal"/>
+        <w:jc w:val="center"/>
+      </w:pPr>
+      <w:r>
+        <w:drawing>
+          <wp:inline wp14:editId="3387714E" wp14:anchorId="39EF9E33">
+            <wp:extent cx="2173884" cy="2880000"/>
+            <wp:effectExtent l="0" t="0" r="0" b="0"/>
+            <wp:docPr id="1251224800" name="" title=""/>
+            <wp:cNvGraphicFramePr>
+              <a:graphicFrameLocks noChangeAspect="1"/>
+            </wp:cNvGraphicFramePr>
+            <a:graphic>
+              <a:graphicData uri="http://schemas.openxmlformats.org/drawingml/2006/picture">
+                <pic:pic>
+                  <pic:nvPicPr>
+                    <pic:cNvPr id="0" name=""/>
+                    <pic:cNvPicPr/>
+                  </pic:nvPicPr>
+                  <pic:blipFill>
+                    <a:blip r:embed="Rd1aba2d0f20c4a86">
+                      <a:extLst>
+                        <a:ext xmlns:a="http://schemas.openxmlformats.org/drawingml/2006/main" uri="{28A0092B-C50C-407E-A947-70E740481C1C}">
+                          <a14:useLocalDpi val="0"/>
+                        </a:ext>
+                      </a:extLst>
+                    </a:blip>
+                    <a:stretch>
+                      <a:fillRect/>
+                    </a:stretch>
+                  </pic:blipFill>
+                  <pic:spPr>
+                    <a:xfrm>
+                      <a:off x="0" y="0"/>
+                      <a:ext cx="2173884" cy="2880000"/>
+                    </a:xfrm>
+                    <a:prstGeom prst="rect">
+                      <a:avLst/>
+                    </a:prstGeom>
+                  </pic:spPr>
+                </pic:pic>
+              </a:graphicData>
+            </a:graphic>
+          </wp:inline>
+        </w:drawing>
       </w:r>
     </w:p>
     <w:sectPr>

</xml_diff>